<commit_message>
Add updated Word documentation
</commit_message>
<xml_diff>
--- a/Documentacion_Tecnica.docx
+++ b/Documentacion_Tecnica.docx
@@ -191,7 +191,23 @@
         <w:pStyle w:val="ListBullet"/>
       </w:pPr>
       <w:r>
-        <w:t>**Número de Factura**: Busca palabras clave como "Factura nº", "Nº Factura", "Invoice".</w:t>
+        <w:t>**Número de Factura**: Busca palabras clave como "Factura nº", "Nº Factura", "Invoice". Se ha refinado para ignorar etiquetas como "Tlfno" o "Fax".</w:t>
+      </w:r>
+    </w:p>
+    <w:p>
+      <w:pPr>
+        <w:pStyle w:val="ListBullet"/>
+      </w:pPr>
+      <w:r>
+        <w:t>**Fechas**: Se extraen por separado la "Fecha de Factura" (emisión) y la "Fecha de Cargo" (vencimiento/cobro).</w:t>
+      </w:r>
+    </w:p>
+    <w:p>
+      <w:pPr>
+        <w:pStyle w:val="ListBullet"/>
+      </w:pPr>
+      <w:r>
+        <w:t>**Importes**: Captura tanto la "Base Imponible" como el "Total" de la factura.</w:t>
       </w:r>
     </w:p>
     <w:p>
@@ -200,6 +216,36 @@
       </w:pPr>
       <w:r>
         <w:t>**IVAs Múltiples**: El script busca todas las apariciones de porcentajes de IVA y sus importes asociados, acumulándolos en una cadena de texto para el Excel.</w:t>
+      </w:r>
+    </w:p>
+    <w:p/>
+    <w:p>
+      <w:pPr>
+        <w:pStyle w:val="Heading1"/>
+      </w:pPr>
+      <w:r>
+        <w:t>🛡️ Lógica de Filtrado Inteligente</w:t>
+      </w:r>
+    </w:p>
+    <w:p>
+      <w:r>
+        <w:t>Para asegurar que los informes contengan solo facturas válidas, se aplican dos niveles de filtrado:</w:t>
+      </w:r>
+    </w:p>
+    <w:p>
+      <w:pPr>
+        <w:pStyle w:val="ListNumber"/>
+      </w:pPr>
+      <w:r>
+        <w:t>**Filtro por Nombre**: Se omiten archivos que contengan palabras como "CONTRATO" o "CARTA" en su nombre.</w:t>
+      </w:r>
+    </w:p>
+    <w:p>
+      <w:pPr>
+        <w:pStyle w:val="ListNumber"/>
+      </w:pPr>
+      <w:r>
+        <w:t>**Filtro por Contenido**: Si tras procesar el PDF no se encuentra un Número de Factura Y el Total es 0, el documento se considera irrelevante y no se añade al Excel.</w:t>
       </w:r>
     </w:p>
     <w:p/>
@@ -232,7 +278,7 @@
         <w:pStyle w:val="ListBullet"/>
       </w:pPr>
       <w:r>
-        <w:t>Para subir a **GitHub**, se recomienda ignorar las carpetas de datos temporales creando un `.gitignore`.</w:t>
+        <w:t>Los informes generados y los datos de entrada están excluidos en el `.gitignore`.</w:t>
       </w:r>
     </w:p>
     <w:p/>
@@ -246,7 +292,23 @@
     </w:p>
     <w:p>
       <w:r>
-        <w:t>Para añadir nuevos campos de extracción, simplemente añade el patrón regex en el diccionario `self.patterns` de la clase `InvoiceExtractor`.</w:t>
+        <w:t>Para añadir nuevos campos de extracción o ajustar el filtrado:</w:t>
+      </w:r>
+    </w:p>
+    <w:p>
+      <w:pPr>
+        <w:pStyle w:val="ListBullet"/>
+      </w:pPr>
+      <w:r>
+        <w:t>Patrones: Añade el patrón regex en el diccionario `self.patterns` en `extractor.py`.</w:t>
+      </w:r>
+    </w:p>
+    <w:p>
+      <w:pPr>
+        <w:pStyle w:val="ListBullet"/>
+      </w:pPr>
+      <w:r>
+        <w:t>Reglas de exclusión: Modifica el método `extraer_datos_pdf` en `extractor.py`.</w:t>
       </w:r>
     </w:p>
     <w:sectPr>

</xml_diff>